<commit_message>
OS:lab3 in progress. report brought to standards
</commit_message>
<xml_diff>
--- a/OS/Про оформление отчётов.docx
+++ b/OS/Про оформление отчётов.docx
@@ -1,6 +1,6 @@
 
 <file path=word/document.xml><?xml version="1.0" encoding="utf-8"?>
-<w:document xmlns:wpc="http://schemas.microsoft.com/office/word/2010/wordprocessingCanvas" xmlns:cx="http://schemas.microsoft.com/office/drawing/2014/chartex" xmlns:cx1="http://schemas.microsoft.com/office/drawing/2015/9/8/chartex" xmlns:cx2="http://schemas.microsoft.com/office/drawing/2015/10/21/chartex" xmlns:cx3="http://schemas.microsoft.com/office/drawing/2016/5/9/chartex" xmlns:cx4="http://schemas.microsoft.com/office/drawing/2016/5/10/chartex" xmlns:cx5="http://schemas.microsoft.com/office/drawing/2016/5/11/chartex" xmlns:cx6="http://schemas.microsoft.com/office/drawing/2016/5/12/chartex" xmlns:cx7="http://schemas.microsoft.com/office/drawing/2016/5/13/chartex" xmlns:cx8="http://schemas.microsoft.com/office/drawing/2016/5/14/chartex" xmlns:mc="http://schemas.openxmlformats.org/markup-compatibility/2006" xmlns:aink="http://schemas.microsoft.com/office/drawing/2016/ink" xmlns:am3d="http://schemas.microsoft.com/office/drawing/2017/model3d" xmlns:o="urn:schemas-microsoft-com:office:office" xmlns:oel="http://schemas.microsoft.com/office/2019/extlst" xmlns:r="http://schemas.openxmlformats.org/officeDocument/2006/relationships" xmlns:m="http://schemas.openxmlformats.org/officeDocument/2006/math" xmlns:v="urn:schemas-microsoft-com:vml" xmlns:wp14="http://schemas.microsoft.com/office/word/2010/wordprocessingDrawing" xmlns:wp="http://schemas.openxmlformats.org/drawingml/2006/wordprocessingDrawing" xmlns:w10="urn:schemas-microsoft-com:office:word" xmlns:w="http://schemas.openxmlformats.org/wordprocessingml/2006/main" xmlns:w14="http://schemas.microsoft.com/office/word/2010/wordml" xmlns:w15="http://schemas.microsoft.com/office/word/2012/wordml" xmlns:w16cex="http://schemas.microsoft.com/office/word/2018/wordml/cex" xmlns:w16cid="http://schemas.microsoft.com/office/word/2016/wordml/cid" xmlns:w16="http://schemas.microsoft.com/office/word/2018/wordml" xmlns:w16sdtdh="http://schemas.microsoft.com/office/word/2020/wordml/sdtdatahash" xmlns:w16se="http://schemas.microsoft.com/office/word/2015/wordml/symex" xmlns:wpg="http://schemas.microsoft.com/office/word/2010/wordprocessingGroup" xmlns:wpi="http://schemas.microsoft.com/office/word/2010/wordprocessingInk" xmlns:wne="http://schemas.microsoft.com/office/word/2006/wordml" xmlns:wps="http://schemas.microsoft.com/office/word/2010/wordprocessingShape" mc:Ignorable="w14 w15 w16se w16cid w16 w16cex w16sdtdh wp14">
+<w:document xmlns:wpc="http://schemas.microsoft.com/office/word/2010/wordprocessingCanvas" xmlns:cx="http://schemas.microsoft.com/office/drawing/2014/chartex" xmlns:cx1="http://schemas.microsoft.com/office/drawing/2015/9/8/chartex" xmlns:cx2="http://schemas.microsoft.com/office/drawing/2015/10/21/chartex" xmlns:cx3="http://schemas.microsoft.com/office/drawing/2016/5/9/chartex" xmlns:cx4="http://schemas.microsoft.com/office/drawing/2016/5/10/chartex" xmlns:cx5="http://schemas.microsoft.com/office/drawing/2016/5/11/chartex" xmlns:cx6="http://schemas.microsoft.com/office/drawing/2016/5/12/chartex" xmlns:cx7="http://schemas.microsoft.com/office/drawing/2016/5/13/chartex" xmlns:cx8="http://schemas.microsoft.com/office/drawing/2016/5/14/chartex" xmlns:mc="http://schemas.openxmlformats.org/markup-compatibility/2006" xmlns:aink="http://schemas.microsoft.com/office/drawing/2016/ink" xmlns:am3d="http://schemas.microsoft.com/office/drawing/2017/model3d" xmlns:o="urn:schemas-microsoft-com:office:office" xmlns:r="http://schemas.openxmlformats.org/officeDocument/2006/relationships" xmlns:m="http://schemas.openxmlformats.org/officeDocument/2006/math" xmlns:v="urn:schemas-microsoft-com:vml" xmlns:wp14="http://schemas.microsoft.com/office/word/2010/wordprocessingDrawing" xmlns:wp="http://schemas.openxmlformats.org/drawingml/2006/wordprocessingDrawing" xmlns:w10="urn:schemas-microsoft-com:office:word" xmlns:w="http://schemas.openxmlformats.org/wordprocessingml/2006/main" xmlns:w14="http://schemas.microsoft.com/office/word/2010/wordml" xmlns:w15="http://schemas.microsoft.com/office/word/2012/wordml" xmlns:w16cex="http://schemas.microsoft.com/office/word/2018/wordml/cex" xmlns:w16cid="http://schemas.microsoft.com/office/word/2016/wordml/cid" xmlns:w16="http://schemas.microsoft.com/office/word/2018/wordml" xmlns:w16sdtdh="http://schemas.microsoft.com/office/word/2020/wordml/sdtdatahash" xmlns:w16se="http://schemas.microsoft.com/office/word/2015/wordml/symex" xmlns:wpg="http://schemas.microsoft.com/office/word/2010/wordprocessingGroup" xmlns:wpi="http://schemas.microsoft.com/office/word/2010/wordprocessingInk" xmlns:wne="http://schemas.microsoft.com/office/word/2006/wordml" xmlns:wps="http://schemas.microsoft.com/office/word/2010/wordprocessingShape" mc:Ignorable="w14 w15 w16se w16cid w16 w16cex w16sdtdh wp14">
   <w:body>
     <w:p>
       <w:pPr>
@@ -2064,19 +2064,7 @@
           <w:szCs w:val="28"/>
           <w:lang w:val="ru-RU"/>
         </w:rPr>
-        <w:t>Индексы</w:t>
-      </w:r>
-      <w:bookmarkStart w:id="0" w:name="_GoBack"/>
-      <w:bookmarkEnd w:id="0"/>
-      <w:r>
-        <w:rPr>
-          <w:rFonts w:ascii="Times New Roman" w:hAnsi="Times New Roman" w:cs="Times New Roman"/>
-          <w:b/>
-          <w:sz w:val="28"/>
-          <w:szCs w:val="28"/>
-          <w:lang w:val="ru-RU"/>
-        </w:rPr>
-        <w:t xml:space="preserve"> </w:t>
+        <w:t xml:space="preserve">Индексы </w:t>
       </w:r>
       <w:r>
         <w:rPr>
@@ -2581,6 +2569,17 @@
           <w14:ligatures w14:val="none"/>
         </w:rPr>
         <w:t xml:space="preserve"> или строчную букву русского алфавита. Пример:</w:t>
+      </w:r>
+      <w:r>
+        <w:rPr>
+          <w:rFonts w:ascii="Times New Roman" w:eastAsia="Calibri" w:hAnsi="Times New Roman" w:cs="Times New Roman"/>
+          <w:kern w:val="0"/>
+          <w:sz w:val="28"/>
+          <w:szCs w:val="28"/>
+          <w:lang w:val="ru-RU"/>
+          <w14:ligatures w14:val="none"/>
+        </w:rPr>
+        <w:tab/>
       </w:r>
     </w:p>
     <w:p>
@@ -3105,7 +3104,7 @@
 </file>
 
 <file path=word/numbering.xml><?xml version="1.0" encoding="utf-8"?>
-<w:numbering xmlns:wpc="http://schemas.microsoft.com/office/word/2010/wordprocessingCanvas" xmlns:cx="http://schemas.microsoft.com/office/drawing/2014/chartex" xmlns:cx1="http://schemas.microsoft.com/office/drawing/2015/9/8/chartex" xmlns:cx2="http://schemas.microsoft.com/office/drawing/2015/10/21/chartex" xmlns:cx3="http://schemas.microsoft.com/office/drawing/2016/5/9/chartex" xmlns:cx4="http://schemas.microsoft.com/office/drawing/2016/5/10/chartex" xmlns:cx5="http://schemas.microsoft.com/office/drawing/2016/5/11/chartex" xmlns:cx6="http://schemas.microsoft.com/office/drawing/2016/5/12/chartex" xmlns:cx7="http://schemas.microsoft.com/office/drawing/2016/5/13/chartex" xmlns:cx8="http://schemas.microsoft.com/office/drawing/2016/5/14/chartex" xmlns:mc="http://schemas.openxmlformats.org/markup-compatibility/2006" xmlns:aink="http://schemas.microsoft.com/office/drawing/2016/ink" xmlns:am3d="http://schemas.microsoft.com/office/drawing/2017/model3d" xmlns:o="urn:schemas-microsoft-com:office:office" xmlns:oel="http://schemas.microsoft.com/office/2019/extlst" xmlns:r="http://schemas.openxmlformats.org/officeDocument/2006/relationships" xmlns:m="http://schemas.openxmlformats.org/officeDocument/2006/math" xmlns:v="urn:schemas-microsoft-com:vml" xmlns:wp14="http://schemas.microsoft.com/office/word/2010/wordprocessingDrawing" xmlns:wp="http://schemas.openxmlformats.org/drawingml/2006/wordprocessingDrawing" xmlns:w10="urn:schemas-microsoft-com:office:word" xmlns:w="http://schemas.openxmlformats.org/wordprocessingml/2006/main" xmlns:w14="http://schemas.microsoft.com/office/word/2010/wordml" xmlns:w15="http://schemas.microsoft.com/office/word/2012/wordml" xmlns:w16cex="http://schemas.microsoft.com/office/word/2018/wordml/cex" xmlns:w16cid="http://schemas.microsoft.com/office/word/2016/wordml/cid" xmlns:w16="http://schemas.microsoft.com/office/word/2018/wordml" xmlns:w16sdtdh="http://schemas.microsoft.com/office/word/2020/wordml/sdtdatahash" xmlns:w16se="http://schemas.microsoft.com/office/word/2015/wordml/symex" xmlns:wpg="http://schemas.microsoft.com/office/word/2010/wordprocessingGroup" xmlns:wpi="http://schemas.microsoft.com/office/word/2010/wordprocessingInk" xmlns:wne="http://schemas.microsoft.com/office/word/2006/wordml" xmlns:wps="http://schemas.microsoft.com/office/word/2010/wordprocessingShape" mc:Ignorable="w14 w15 w16se w16cid w16 w16cex w16sdtdh wp14">
+<w:numbering xmlns:wpc="http://schemas.microsoft.com/office/word/2010/wordprocessingCanvas" xmlns:cx="http://schemas.microsoft.com/office/drawing/2014/chartex" xmlns:cx1="http://schemas.microsoft.com/office/drawing/2015/9/8/chartex" xmlns:cx2="http://schemas.microsoft.com/office/drawing/2015/10/21/chartex" xmlns:cx3="http://schemas.microsoft.com/office/drawing/2016/5/9/chartex" xmlns:cx4="http://schemas.microsoft.com/office/drawing/2016/5/10/chartex" xmlns:cx5="http://schemas.microsoft.com/office/drawing/2016/5/11/chartex" xmlns:cx6="http://schemas.microsoft.com/office/drawing/2016/5/12/chartex" xmlns:cx7="http://schemas.microsoft.com/office/drawing/2016/5/13/chartex" xmlns:cx8="http://schemas.microsoft.com/office/drawing/2016/5/14/chartex" xmlns:mc="http://schemas.openxmlformats.org/markup-compatibility/2006" xmlns:aink="http://schemas.microsoft.com/office/drawing/2016/ink" xmlns:am3d="http://schemas.microsoft.com/office/drawing/2017/model3d" xmlns:o="urn:schemas-microsoft-com:office:office" xmlns:r="http://schemas.openxmlformats.org/officeDocument/2006/relationships" xmlns:m="http://schemas.openxmlformats.org/officeDocument/2006/math" xmlns:v="urn:schemas-microsoft-com:vml" xmlns:wp14="http://schemas.microsoft.com/office/word/2010/wordprocessingDrawing" xmlns:wp="http://schemas.openxmlformats.org/drawingml/2006/wordprocessingDrawing" xmlns:w10="urn:schemas-microsoft-com:office:word" xmlns:w="http://schemas.openxmlformats.org/wordprocessingml/2006/main" xmlns:w14="http://schemas.microsoft.com/office/word/2010/wordml" xmlns:w15="http://schemas.microsoft.com/office/word/2012/wordml" xmlns:w16cex="http://schemas.microsoft.com/office/word/2018/wordml/cex" xmlns:w16cid="http://schemas.microsoft.com/office/word/2016/wordml/cid" xmlns:w16="http://schemas.microsoft.com/office/word/2018/wordml" xmlns:w16sdtdh="http://schemas.microsoft.com/office/word/2020/wordml/sdtdatahash" xmlns:w16se="http://schemas.microsoft.com/office/word/2015/wordml/symex" xmlns:wpg="http://schemas.microsoft.com/office/word/2010/wordprocessingGroup" xmlns:wpi="http://schemas.microsoft.com/office/word/2010/wordprocessingInk" xmlns:wne="http://schemas.microsoft.com/office/word/2006/wordml" xmlns:wps="http://schemas.microsoft.com/office/word/2010/wordprocessingShape" mc:Ignorable="w14 w15 w16se w16cid w16 w16cex w16sdtdh wp14">
   <w:abstractNum w:abstractNumId="0" w15:restartNumberingAfterBreak="0">
     <w:nsid w:val="0AA91801"/>
     <w:multiLevelType w:val="multilevel"/>
@@ -5280,59 +5279,50 @@
       </w:rPr>
     </w:lvl>
   </w:abstractNum>
-  <w:num w:numId="1" w16cid:durableId="1340547197">
+  <w:num w:numId="1">
     <w:abstractNumId w:val="3"/>
   </w:num>
-  <w:num w:numId="2" w16cid:durableId="1428503488">
+  <w:num w:numId="2">
     <w:abstractNumId w:val="0"/>
   </w:num>
-  <w:num w:numId="3" w16cid:durableId="1573127296">
+  <w:num w:numId="3">
     <w:abstractNumId w:val="12"/>
   </w:num>
-  <w:num w:numId="4" w16cid:durableId="897202484">
+  <w:num w:numId="4">
     <w:abstractNumId w:val="6"/>
   </w:num>
-  <w:num w:numId="5" w16cid:durableId="417363409">
+  <w:num w:numId="5">
     <w:abstractNumId w:val="5"/>
   </w:num>
-  <w:num w:numId="6" w16cid:durableId="762340831">
+  <w:num w:numId="6">
     <w:abstractNumId w:val="1"/>
   </w:num>
-  <w:num w:numId="7" w16cid:durableId="498622209">
+  <w:num w:numId="7">
     <w:abstractNumId w:val="8"/>
   </w:num>
-  <w:num w:numId="8" w16cid:durableId="1224296378">
+  <w:num w:numId="8">
     <w:abstractNumId w:val="14"/>
   </w:num>
-  <w:num w:numId="9" w16cid:durableId="1346403993">
+  <w:num w:numId="9">
     <w:abstractNumId w:val="9"/>
   </w:num>
-  <w:num w:numId="10" w16cid:durableId="1185899697">
+  <w:num w:numId="10">
     <w:abstractNumId w:val="13"/>
   </w:num>
-  <w:num w:numId="11" w16cid:durableId="158427555">
+  <w:num w:numId="11">
     <w:abstractNumId w:val="4"/>
   </w:num>
-  <w:num w:numId="12" w16cid:durableId="281350203">
+  <w:num w:numId="12">
     <w:abstractNumId w:val="10"/>
   </w:num>
-  <w:num w:numId="13" w16cid:durableId="1756855222">
+  <w:num w:numId="13">
     <w:abstractNumId w:val="11"/>
   </w:num>
-  <w:num w:numId="14" w16cid:durableId="2040811335">
+  <w:num w:numId="14">
     <w:abstractNumId w:val="7"/>
   </w:num>
-  <w:num w:numId="15" w16cid:durableId="1039204979">
+  <w:num w:numId="15">
     <w:abstractNumId w:val="2"/>
-    <w:lvlOverride w:ilvl="0"/>
-    <w:lvlOverride w:ilvl="1"/>
-    <w:lvlOverride w:ilvl="2"/>
-    <w:lvlOverride w:ilvl="3"/>
-    <w:lvlOverride w:ilvl="4"/>
-    <w:lvlOverride w:ilvl="5"/>
-    <w:lvlOverride w:ilvl="6"/>
-    <w:lvlOverride w:ilvl="7"/>
-    <w:lvlOverride w:ilvl="8"/>
   </w:num>
 </w:numbering>
 </file>
@@ -5734,7 +5724,7 @@
     <w:lsdException w:name="Unresolved Mention" w:semiHidden="1" w:unhideWhenUsed="1"/>
     <w:lsdException w:name="Smart Link" w:semiHidden="1" w:unhideWhenUsed="1"/>
   </w:latentStyles>
-  <w:style w:type="paragraph" w:default="1" w:styleId="Normal">
+  <w:style w:type="paragraph" w:default="1" w:styleId="a">
     <w:name w:val="Normal"/>
     <w:qFormat/>
     <w:rsid w:val="004035ED"/>
@@ -5746,11 +5736,11 @@
       <w:szCs w:val="22"/>
     </w:rPr>
   </w:style>
-  <w:style w:type="paragraph" w:styleId="Heading1">
+  <w:style w:type="paragraph" w:styleId="1">
     <w:name w:val="heading 1"/>
-    <w:basedOn w:val="Normal"/>
-    <w:next w:val="Normal"/>
-    <w:link w:val="Heading1Char"/>
+    <w:basedOn w:val="a"/>
+    <w:next w:val="a"/>
+    <w:link w:val="10"/>
     <w:uiPriority w:val="9"/>
     <w:qFormat/>
     <w:rsid w:val="00452FB5"/>
@@ -5767,11 +5757,11 @@
       <w:szCs w:val="40"/>
     </w:rPr>
   </w:style>
-  <w:style w:type="paragraph" w:styleId="Heading2">
+  <w:style w:type="paragraph" w:styleId="2">
     <w:name w:val="heading 2"/>
-    <w:basedOn w:val="Normal"/>
-    <w:next w:val="Normal"/>
-    <w:link w:val="Heading2Char"/>
+    <w:basedOn w:val="a"/>
+    <w:next w:val="a"/>
+    <w:link w:val="20"/>
     <w:uiPriority w:val="9"/>
     <w:semiHidden/>
     <w:unhideWhenUsed/>
@@ -5790,11 +5780,11 @@
       <w:szCs w:val="32"/>
     </w:rPr>
   </w:style>
-  <w:style w:type="paragraph" w:styleId="Heading3">
+  <w:style w:type="paragraph" w:styleId="3">
     <w:name w:val="heading 3"/>
-    <w:basedOn w:val="Normal"/>
-    <w:next w:val="Normal"/>
-    <w:link w:val="Heading3Char"/>
+    <w:basedOn w:val="a"/>
+    <w:next w:val="a"/>
+    <w:link w:val="30"/>
     <w:uiPriority w:val="9"/>
     <w:semiHidden/>
     <w:unhideWhenUsed/>
@@ -5813,11 +5803,11 @@
       <w:szCs w:val="28"/>
     </w:rPr>
   </w:style>
-  <w:style w:type="paragraph" w:styleId="Heading4">
+  <w:style w:type="paragraph" w:styleId="4">
     <w:name w:val="heading 4"/>
-    <w:basedOn w:val="Normal"/>
-    <w:next w:val="Normal"/>
-    <w:link w:val="Heading4Char"/>
+    <w:basedOn w:val="a"/>
+    <w:next w:val="a"/>
+    <w:link w:val="40"/>
     <w:uiPriority w:val="9"/>
     <w:semiHidden/>
     <w:unhideWhenUsed/>
@@ -5836,11 +5826,11 @@
       <w:color w:val="0F4761" w:themeColor="accent1" w:themeShade="BF"/>
     </w:rPr>
   </w:style>
-  <w:style w:type="paragraph" w:styleId="Heading5">
+  <w:style w:type="paragraph" w:styleId="5">
     <w:name w:val="heading 5"/>
-    <w:basedOn w:val="Normal"/>
-    <w:next w:val="Normal"/>
-    <w:link w:val="Heading5Char"/>
+    <w:basedOn w:val="a"/>
+    <w:next w:val="a"/>
+    <w:link w:val="50"/>
     <w:uiPriority w:val="9"/>
     <w:semiHidden/>
     <w:unhideWhenUsed/>
@@ -5857,11 +5847,11 @@
       <w:color w:val="0F4761" w:themeColor="accent1" w:themeShade="BF"/>
     </w:rPr>
   </w:style>
-  <w:style w:type="paragraph" w:styleId="Heading6">
+  <w:style w:type="paragraph" w:styleId="6">
     <w:name w:val="heading 6"/>
-    <w:basedOn w:val="Normal"/>
-    <w:next w:val="Normal"/>
-    <w:link w:val="Heading6Char"/>
+    <w:basedOn w:val="a"/>
+    <w:next w:val="a"/>
+    <w:link w:val="60"/>
     <w:uiPriority w:val="9"/>
     <w:semiHidden/>
     <w:unhideWhenUsed/>
@@ -5880,11 +5870,11 @@
       <w:color w:val="595959" w:themeColor="text1" w:themeTint="A6"/>
     </w:rPr>
   </w:style>
-  <w:style w:type="paragraph" w:styleId="Heading7">
+  <w:style w:type="paragraph" w:styleId="7">
     <w:name w:val="heading 7"/>
-    <w:basedOn w:val="Normal"/>
-    <w:next w:val="Normal"/>
-    <w:link w:val="Heading7Char"/>
+    <w:basedOn w:val="a"/>
+    <w:next w:val="a"/>
+    <w:link w:val="70"/>
     <w:uiPriority w:val="9"/>
     <w:semiHidden/>
     <w:unhideWhenUsed/>
@@ -5901,11 +5891,11 @@
       <w:color w:val="595959" w:themeColor="text1" w:themeTint="A6"/>
     </w:rPr>
   </w:style>
-  <w:style w:type="paragraph" w:styleId="Heading8">
+  <w:style w:type="paragraph" w:styleId="8">
     <w:name w:val="heading 8"/>
-    <w:basedOn w:val="Normal"/>
-    <w:next w:val="Normal"/>
-    <w:link w:val="Heading8Char"/>
+    <w:basedOn w:val="a"/>
+    <w:next w:val="a"/>
+    <w:link w:val="80"/>
     <w:uiPriority w:val="9"/>
     <w:semiHidden/>
     <w:unhideWhenUsed/>
@@ -5924,11 +5914,11 @@
       <w:color w:val="272727" w:themeColor="text1" w:themeTint="D8"/>
     </w:rPr>
   </w:style>
-  <w:style w:type="paragraph" w:styleId="Heading9">
+  <w:style w:type="paragraph" w:styleId="9">
     <w:name w:val="heading 9"/>
-    <w:basedOn w:val="Normal"/>
-    <w:next w:val="Normal"/>
-    <w:link w:val="Heading9Char"/>
+    <w:basedOn w:val="a"/>
+    <w:next w:val="a"/>
+    <w:link w:val="90"/>
     <w:uiPriority w:val="9"/>
     <w:semiHidden/>
     <w:unhideWhenUsed/>
@@ -5945,12 +5935,13 @@
       <w:color w:val="272727" w:themeColor="text1" w:themeTint="D8"/>
     </w:rPr>
   </w:style>
-  <w:style w:type="character" w:default="1" w:styleId="DefaultParagraphFont">
+  <w:style w:type="character" w:default="1" w:styleId="a0">
     <w:name w:val="Default Paragraph Font"/>
     <w:uiPriority w:val="1"/>
+    <w:semiHidden/>
     <w:unhideWhenUsed/>
   </w:style>
-  <w:style w:type="table" w:default="1" w:styleId="TableNormal">
+  <w:style w:type="table" w:default="1" w:styleId="a1">
     <w:name w:val="Normal Table"/>
     <w:uiPriority w:val="99"/>
     <w:semiHidden/>
@@ -5965,16 +5956,16 @@
       </w:tblCellMar>
     </w:tblPr>
   </w:style>
-  <w:style w:type="numbering" w:default="1" w:styleId="NoList">
+  <w:style w:type="numbering" w:default="1" w:styleId="a2">
     <w:name w:val="No List"/>
     <w:uiPriority w:val="99"/>
     <w:semiHidden/>
     <w:unhideWhenUsed/>
   </w:style>
-  <w:style w:type="character" w:customStyle="1" w:styleId="Heading1Char">
-    <w:name w:val="Heading 1 Char"/>
-    <w:basedOn w:val="DefaultParagraphFont"/>
-    <w:link w:val="Heading1"/>
+  <w:style w:type="character" w:customStyle="1" w:styleId="10">
+    <w:name w:val="Заголовок 1 Знак"/>
+    <w:basedOn w:val="a0"/>
+    <w:link w:val="1"/>
     <w:uiPriority w:val="9"/>
     <w:rsid w:val="00452FB5"/>
     <w:rPr>
@@ -5984,10 +5975,10 @@
       <w:szCs w:val="40"/>
     </w:rPr>
   </w:style>
-  <w:style w:type="character" w:customStyle="1" w:styleId="Heading2Char">
-    <w:name w:val="Heading 2 Char"/>
-    <w:basedOn w:val="DefaultParagraphFont"/>
-    <w:link w:val="Heading2"/>
+  <w:style w:type="character" w:customStyle="1" w:styleId="20">
+    <w:name w:val="Заголовок 2 Знак"/>
+    <w:basedOn w:val="a0"/>
+    <w:link w:val="2"/>
     <w:uiPriority w:val="9"/>
     <w:semiHidden/>
     <w:rsid w:val="00452FB5"/>
@@ -5998,10 +5989,10 @@
       <w:szCs w:val="32"/>
     </w:rPr>
   </w:style>
-  <w:style w:type="character" w:customStyle="1" w:styleId="Heading3Char">
-    <w:name w:val="Heading 3 Char"/>
-    <w:basedOn w:val="DefaultParagraphFont"/>
-    <w:link w:val="Heading3"/>
+  <w:style w:type="character" w:customStyle="1" w:styleId="30">
+    <w:name w:val="Заголовок 3 Знак"/>
+    <w:basedOn w:val="a0"/>
+    <w:link w:val="3"/>
     <w:uiPriority w:val="9"/>
     <w:semiHidden/>
     <w:rsid w:val="00452FB5"/>
@@ -6012,10 +6003,10 @@
       <w:szCs w:val="28"/>
     </w:rPr>
   </w:style>
-  <w:style w:type="character" w:customStyle="1" w:styleId="Heading4Char">
-    <w:name w:val="Heading 4 Char"/>
-    <w:basedOn w:val="DefaultParagraphFont"/>
-    <w:link w:val="Heading4"/>
+  <w:style w:type="character" w:customStyle="1" w:styleId="40">
+    <w:name w:val="Заголовок 4 Знак"/>
+    <w:basedOn w:val="a0"/>
+    <w:link w:val="4"/>
     <w:uiPriority w:val="9"/>
     <w:semiHidden/>
     <w:rsid w:val="00452FB5"/>
@@ -6026,10 +6017,10 @@
       <w:color w:val="0F4761" w:themeColor="accent1" w:themeShade="BF"/>
     </w:rPr>
   </w:style>
-  <w:style w:type="character" w:customStyle="1" w:styleId="Heading5Char">
-    <w:name w:val="Heading 5 Char"/>
-    <w:basedOn w:val="DefaultParagraphFont"/>
-    <w:link w:val="Heading5"/>
+  <w:style w:type="character" w:customStyle="1" w:styleId="50">
+    <w:name w:val="Заголовок 5 Знак"/>
+    <w:basedOn w:val="a0"/>
+    <w:link w:val="5"/>
     <w:uiPriority w:val="9"/>
     <w:semiHidden/>
     <w:rsid w:val="00452FB5"/>
@@ -6038,10 +6029,10 @@
       <w:color w:val="0F4761" w:themeColor="accent1" w:themeShade="BF"/>
     </w:rPr>
   </w:style>
-  <w:style w:type="character" w:customStyle="1" w:styleId="Heading6Char">
-    <w:name w:val="Heading 6 Char"/>
-    <w:basedOn w:val="DefaultParagraphFont"/>
-    <w:link w:val="Heading6"/>
+  <w:style w:type="character" w:customStyle="1" w:styleId="60">
+    <w:name w:val="Заголовок 6 Знак"/>
+    <w:basedOn w:val="a0"/>
+    <w:link w:val="6"/>
     <w:uiPriority w:val="9"/>
     <w:semiHidden/>
     <w:rsid w:val="00452FB5"/>
@@ -6052,10 +6043,10 @@
       <w:color w:val="595959" w:themeColor="text1" w:themeTint="A6"/>
     </w:rPr>
   </w:style>
-  <w:style w:type="character" w:customStyle="1" w:styleId="Heading7Char">
-    <w:name w:val="Heading 7 Char"/>
-    <w:basedOn w:val="DefaultParagraphFont"/>
-    <w:link w:val="Heading7"/>
+  <w:style w:type="character" w:customStyle="1" w:styleId="70">
+    <w:name w:val="Заголовок 7 Знак"/>
+    <w:basedOn w:val="a0"/>
+    <w:link w:val="7"/>
     <w:uiPriority w:val="9"/>
     <w:semiHidden/>
     <w:rsid w:val="00452FB5"/>
@@ -6064,10 +6055,10 @@
       <w:color w:val="595959" w:themeColor="text1" w:themeTint="A6"/>
     </w:rPr>
   </w:style>
-  <w:style w:type="character" w:customStyle="1" w:styleId="Heading8Char">
-    <w:name w:val="Heading 8 Char"/>
-    <w:basedOn w:val="DefaultParagraphFont"/>
-    <w:link w:val="Heading8"/>
+  <w:style w:type="character" w:customStyle="1" w:styleId="80">
+    <w:name w:val="Заголовок 8 Знак"/>
+    <w:basedOn w:val="a0"/>
+    <w:link w:val="8"/>
     <w:uiPriority w:val="9"/>
     <w:semiHidden/>
     <w:rsid w:val="00452FB5"/>
@@ -6078,10 +6069,10 @@
       <w:color w:val="272727" w:themeColor="text1" w:themeTint="D8"/>
     </w:rPr>
   </w:style>
-  <w:style w:type="character" w:customStyle="1" w:styleId="Heading9Char">
-    <w:name w:val="Heading 9 Char"/>
-    <w:basedOn w:val="DefaultParagraphFont"/>
-    <w:link w:val="Heading9"/>
+  <w:style w:type="character" w:customStyle="1" w:styleId="90">
+    <w:name w:val="Заголовок 9 Знак"/>
+    <w:basedOn w:val="a0"/>
+    <w:link w:val="9"/>
     <w:uiPriority w:val="9"/>
     <w:semiHidden/>
     <w:rsid w:val="00452FB5"/>
@@ -6090,11 +6081,11 @@
       <w:color w:val="272727" w:themeColor="text1" w:themeTint="D8"/>
     </w:rPr>
   </w:style>
-  <w:style w:type="paragraph" w:styleId="Title">
+  <w:style w:type="paragraph" w:styleId="a3">
     <w:name w:val="Title"/>
-    <w:basedOn w:val="Normal"/>
-    <w:next w:val="Normal"/>
-    <w:link w:val="TitleChar"/>
+    <w:basedOn w:val="a"/>
+    <w:next w:val="a"/>
+    <w:link w:val="a4"/>
     <w:uiPriority w:val="10"/>
     <w:qFormat/>
     <w:rsid w:val="00452FB5"/>
@@ -6110,10 +6101,10 @@
       <w:szCs w:val="56"/>
     </w:rPr>
   </w:style>
-  <w:style w:type="character" w:customStyle="1" w:styleId="TitleChar">
-    <w:name w:val="Title Char"/>
-    <w:basedOn w:val="DefaultParagraphFont"/>
-    <w:link w:val="Title"/>
+  <w:style w:type="character" w:customStyle="1" w:styleId="a4">
+    <w:name w:val="Заголовок Знак"/>
+    <w:basedOn w:val="a0"/>
+    <w:link w:val="a3"/>
     <w:uiPriority w:val="10"/>
     <w:rsid w:val="00452FB5"/>
     <w:rPr>
@@ -6124,11 +6115,11 @@
       <w:szCs w:val="56"/>
     </w:rPr>
   </w:style>
-  <w:style w:type="paragraph" w:styleId="Subtitle">
+  <w:style w:type="paragraph" w:styleId="a5">
     <w:name w:val="Subtitle"/>
-    <w:basedOn w:val="Normal"/>
-    <w:next w:val="Normal"/>
-    <w:link w:val="SubtitleChar"/>
+    <w:basedOn w:val="a"/>
+    <w:next w:val="a"/>
+    <w:link w:val="a6"/>
     <w:uiPriority w:val="11"/>
     <w:qFormat/>
     <w:rsid w:val="00452FB5"/>
@@ -6145,10 +6136,10 @@
       <w:szCs w:val="28"/>
     </w:rPr>
   </w:style>
-  <w:style w:type="character" w:customStyle="1" w:styleId="SubtitleChar">
-    <w:name w:val="Subtitle Char"/>
-    <w:basedOn w:val="DefaultParagraphFont"/>
-    <w:link w:val="Subtitle"/>
+  <w:style w:type="character" w:customStyle="1" w:styleId="a6">
+    <w:name w:val="Подзаголовок Знак"/>
+    <w:basedOn w:val="a0"/>
+    <w:link w:val="a5"/>
     <w:uiPriority w:val="11"/>
     <w:rsid w:val="00452FB5"/>
     <w:rPr>
@@ -6159,11 +6150,11 @@
       <w:szCs w:val="28"/>
     </w:rPr>
   </w:style>
-  <w:style w:type="paragraph" w:styleId="Quote">
+  <w:style w:type="paragraph" w:styleId="21">
     <w:name w:val="Quote"/>
-    <w:basedOn w:val="Normal"/>
-    <w:next w:val="Normal"/>
-    <w:link w:val="QuoteChar"/>
+    <w:basedOn w:val="a"/>
+    <w:next w:val="a"/>
+    <w:link w:val="22"/>
     <w:uiPriority w:val="29"/>
     <w:qFormat/>
     <w:rsid w:val="00452FB5"/>
@@ -6177,10 +6168,10 @@
       <w:color w:val="404040" w:themeColor="text1" w:themeTint="BF"/>
     </w:rPr>
   </w:style>
-  <w:style w:type="character" w:customStyle="1" w:styleId="QuoteChar">
-    <w:name w:val="Quote Char"/>
-    <w:basedOn w:val="DefaultParagraphFont"/>
-    <w:link w:val="Quote"/>
+  <w:style w:type="character" w:customStyle="1" w:styleId="22">
+    <w:name w:val="Цитата 2 Знак"/>
+    <w:basedOn w:val="a0"/>
+    <w:link w:val="21"/>
     <w:uiPriority w:val="29"/>
     <w:rsid w:val="00452FB5"/>
     <w:rPr>
@@ -6189,9 +6180,9 @@
       <w:color w:val="404040" w:themeColor="text1" w:themeTint="BF"/>
     </w:rPr>
   </w:style>
-  <w:style w:type="paragraph" w:styleId="ListParagraph">
+  <w:style w:type="paragraph" w:styleId="a7">
     <w:name w:val="List Paragraph"/>
-    <w:basedOn w:val="Normal"/>
+    <w:basedOn w:val="a"/>
     <w:uiPriority w:val="34"/>
     <w:qFormat/>
     <w:rsid w:val="00452FB5"/>
@@ -6200,9 +6191,9 @@
       <w:contextualSpacing/>
     </w:pPr>
   </w:style>
-  <w:style w:type="character" w:styleId="IntenseEmphasis">
+  <w:style w:type="character" w:styleId="a8">
     <w:name w:val="Intense Emphasis"/>
-    <w:basedOn w:val="DefaultParagraphFont"/>
+    <w:basedOn w:val="a0"/>
     <w:uiPriority w:val="21"/>
     <w:qFormat/>
     <w:rsid w:val="00452FB5"/>
@@ -6212,11 +6203,11 @@
       <w:color w:val="0F4761" w:themeColor="accent1" w:themeShade="BF"/>
     </w:rPr>
   </w:style>
-  <w:style w:type="paragraph" w:styleId="IntenseQuote">
+  <w:style w:type="paragraph" w:styleId="a9">
     <w:name w:val="Intense Quote"/>
-    <w:basedOn w:val="Normal"/>
-    <w:next w:val="Normal"/>
-    <w:link w:val="IntenseQuoteChar"/>
+    <w:basedOn w:val="a"/>
+    <w:next w:val="a"/>
+    <w:link w:val="aa"/>
     <w:uiPriority w:val="30"/>
     <w:qFormat/>
     <w:rsid w:val="00452FB5"/>
@@ -6235,10 +6226,10 @@
       <w:color w:val="0F4761" w:themeColor="accent1" w:themeShade="BF"/>
     </w:rPr>
   </w:style>
-  <w:style w:type="character" w:customStyle="1" w:styleId="IntenseQuoteChar">
-    <w:name w:val="Intense Quote Char"/>
-    <w:basedOn w:val="DefaultParagraphFont"/>
-    <w:link w:val="IntenseQuote"/>
+  <w:style w:type="character" w:customStyle="1" w:styleId="aa">
+    <w:name w:val="Выделенная цитата Знак"/>
+    <w:basedOn w:val="a0"/>
+    <w:link w:val="a9"/>
     <w:uiPriority w:val="30"/>
     <w:rsid w:val="00452FB5"/>
     <w:rPr>
@@ -6247,9 +6238,9 @@
       <w:color w:val="0F4761" w:themeColor="accent1" w:themeShade="BF"/>
     </w:rPr>
   </w:style>
-  <w:style w:type="character" w:styleId="IntenseReference">
+  <w:style w:type="character" w:styleId="ab">
     <w:name w:val="Intense Reference"/>
-    <w:basedOn w:val="DefaultParagraphFont"/>
+    <w:basedOn w:val="a0"/>
     <w:uiPriority w:val="32"/>
     <w:qFormat/>
     <w:rsid w:val="00452FB5"/>

</xml_diff>